<commit_message>
updates to users manual
</commit_message>
<xml_diff>
--- a/Outline-ideas.docx
+++ b/Outline-ideas.docx
@@ -15,239 +15,888 @@
         <w:t>Comment Anywhere</w:t>
       </w:r>
     </w:p>
+    <w:p>
+      <w:pPr>
+        <w:pStyle w:val="Heading1"/>
+      </w:pPr>
+      <w:r>
+        <w:t>Project Overview</w:t>
+      </w:r>
+    </w:p>
+    <w:p>
+      <w:r>
+        <w:t xml:space="preserve">Comment Anywhere is a web service that allows users to submit </w:t>
+      </w:r>
+      <w:r>
+        <w:t xml:space="preserve">to </w:t>
+      </w:r>
+      <w:r>
+        <w:t xml:space="preserve">and view </w:t>
+      </w:r>
+      <w:r>
+        <w:t xml:space="preserve">a unique </w:t>
+      </w:r>
+      <w:r>
+        <w:t>comment</w:t>
+      </w:r>
+      <w:r>
+        <w:t xml:space="preserve"> section for</w:t>
+      </w:r>
+      <w:r>
+        <w:t xml:space="preserve"> on any webpage on the Internet. Comments are viewed, posted, and interacted with via the Front End, a downloadable browser extension for Mozilla Firefox. </w:t>
+      </w:r>
+      <w:r>
+        <w:t xml:space="preserve">The Back End stores </w:t>
+      </w:r>
+      <w:r>
+        <w:t xml:space="preserve">comment </w:t>
+      </w:r>
+      <w:r>
+        <w:t>data</w:t>
+      </w:r>
+      <w:r>
+        <w:t xml:space="preserve"> and other relevant data</w:t>
+      </w:r>
+      <w:r>
+        <w:t xml:space="preserve">, provides that data to users, and </w:t>
+      </w:r>
+      <w:r>
+        <w:t xml:space="preserve">validates that </w:t>
+      </w:r>
+      <w:r>
+        <w:t>user permissions</w:t>
+      </w:r>
+      <w:r>
+        <w:t>.</w:t>
+      </w:r>
+      <w:r>
+        <w:t xml:space="preserve"> Comment Anywhere also provides a set of moderation tools for removing objectionable content.</w:t>
+      </w:r>
+    </w:p>
+    <w:p>
+      <w:pPr>
+        <w:pStyle w:val="Heading1"/>
+      </w:pPr>
+      <w:r>
+        <w:t>Motivation</w:t>
+      </w:r>
+    </w:p>
+    <w:p>
+      <w:r>
+        <w:t xml:space="preserve">Internet denizens have long found ways to have vibrant communications about a wide variety of content. In the past, more websites supported these conversations through comment sections, but many have shuttered their comment sections in recent years. </w:t>
+      </w:r>
+      <w:r>
+        <w:t xml:space="preserve">[Medium-Why websites closing comments…] </w:t>
+      </w:r>
+      <w:r>
+        <w:t xml:space="preserve">Instead, the avenues of discourse have become social media sites such as </w:t>
+      </w:r>
+      <w:r>
+        <w:t xml:space="preserve">Twitter, </w:t>
+      </w:r>
+      <w:r>
+        <w:t xml:space="preserve">Facebook, Reddit, and bulletin board style forums, decoupling the conversation from the content itself. </w:t>
+      </w:r>
+    </w:p>
+    <w:p>
+      <w:r>
+        <w:t xml:space="preserve">While these sites </w:t>
+      </w:r>
+      <w:r>
+        <w:t xml:space="preserve">may </w:t>
+      </w:r>
+      <w:r>
+        <w:t xml:space="preserve">have a higher quantity of overall content than a given news site, they lend themselves to agendas and one-size-fits-all moderation policies while, at the same time, fragmenting the conversation and diluting information available to viewers of the core content. </w:t>
+      </w:r>
+      <w:r>
+        <w:lastRenderedPageBreak/>
+        <w:t xml:space="preserve">The conversation about a given point of interest on the internet becomes dispersed amongst any number of social media posts, thereby burying </w:t>
+      </w:r>
+      <w:r>
+        <w:t xml:space="preserve">much </w:t>
+      </w:r>
+      <w:r>
+        <w:t xml:space="preserve">valuable information and well formulated alternate views. </w:t>
+      </w:r>
+      <w:r>
+        <w:t>While it is usually trivial to move from a conversation on social media to the content discussed, it is much more difficult to move from the content to the decoupled conversation.</w:t>
+      </w:r>
+    </w:p>
+    <w:p>
+      <w:r>
+        <w:t xml:space="preserve">There is a usefulness and market desire to see comment sections closely coupled with the content, that will follow the content wherever it goes. Comment Anywhere achieves this by permanently tying a comment section with a given URL and making those comments available immediately to users as they browse the web through a browser extension. A unique comment section is available to every unique domain and path combination on the internet, allowing users to offer feedback and insights on under-commented areas of the internet, </w:t>
+      </w:r>
+      <w:r>
+        <w:t xml:space="preserve">especially news sites, but also </w:t>
+      </w:r>
+      <w:r>
+        <w:t>government and business websites.</w:t>
+      </w:r>
+    </w:p>
+    <w:p>
+      <w:pPr>
+        <w:pStyle w:val="Heading2"/>
+      </w:pPr>
+      <w:r>
+        <w:t>Other Differences from Existing Comment Providers</w:t>
+      </w:r>
+    </w:p>
+    <w:p>
+      <w:r>
+        <w:t xml:space="preserve">There are a few other features, besides permanent, content-tied comment sections that make Comment Anywhere unique. </w:t>
+      </w:r>
+      <w:r>
+        <w:t>P</w:t>
+      </w:r>
+      <w:r>
+        <w:t>osts have three dimensions of ratings; “funny”, “factual”, and “agree”, allowing users to sort on several dimensions that they are interested in. Other comment sections have only one dimension of rating (e.g. Reddit, Twitter) or limit sorting options. (Facebook) Comment Anywhere also has the notion of Domain Moderators, users with privileges to moderate comments, but only for a specific domain. This allows us to create and enforce tailored moderation policies with respect to comments posted on a particular domain, when necessary, without having to apply those moderation policies universally across the website.</w:t>
+      </w:r>
+    </w:p>
+    <w:p>
+      <w:pPr>
+        <w:pStyle w:val="Heading2"/>
+      </w:pPr>
+      <w:r>
+        <w:lastRenderedPageBreak/>
+        <w:t>Social Implications</w:t>
+      </w:r>
+    </w:p>
+    <w:p>
+      <w:r>
+        <w:t xml:space="preserve">At their best, comments are a forum for lively debate of the issues reported on or expressed in a piece, as well as a source for personal experiences and further information related to the content. The idea that information should be freely accessible runs deep within the ideology of the internet, and the notion that speech should be free is central to the values of this nation. </w:t>
+      </w:r>
+      <w:r>
+        <w:t xml:space="preserve">Comment Anywhere </w:t>
+      </w:r>
+      <w:r>
+        <w:t xml:space="preserve">provides </w:t>
+      </w:r>
+      <w:r>
+        <w:t>voice to alternate and silenced opinions that challenge entrenched agendas across the world, facilitating the speaking of truth to power and enabling societal change.</w:t>
+      </w:r>
+      <w:r>
+        <w:t xml:space="preserve"> While we must use moderation tools to limit libel, and harmful comments about private citizens, varied opinions about public figures and institutions should be accessible to all, and facilitate the democratic process.</w:t>
+      </w:r>
+    </w:p>
+    <w:p>
+      <w:pPr>
+        <w:pStyle w:val="Heading1"/>
+      </w:pPr>
+      <w:r>
+        <w:t>System Block Diagram</w:t>
+      </w:r>
+    </w:p>
+    <w:p>
+      <w:pPr>
+        <w:pStyle w:val="Heading1"/>
+      </w:pPr>
+      <w:r>
+        <w:t>Implementation Details</w:t>
+      </w:r>
+    </w:p>
+    <w:p>
+      <w:pPr>
+        <w:pStyle w:val="Heading2"/>
+      </w:pPr>
+      <w:r>
+        <w:t>Differences from the Design Document</w:t>
+      </w:r>
+    </w:p>
+    <w:p>
+      <w:r>
+        <w:t>In the 165-page design document, we tried to anticipate every module, class, method, and message type we would need for Comment Anywhere, but we still had to make a number of changes to achieve the functionality we desired.</w:t>
+      </w:r>
+    </w:p>
+    <w:p>
+      <w:pPr>
+        <w:pStyle w:val="Heading3"/>
+      </w:pPr>
+      <w:r>
+        <w:t xml:space="preserve">Token </w:t>
+      </w:r>
+      <w:r>
+        <w:t>Transmission</w:t>
+      </w:r>
+    </w:p>
+    <w:p>
+      <w:r>
+        <w:t>Users prove their identity using encrypted JSON Web Tokens (JWT) [</w:t>
+      </w:r>
+      <w:r>
+        <w:t>https://jwt.io/</w:t>
+      </w:r>
+      <w:r>
+        <w:t xml:space="preserve">]. We originally planned to transmit these </w:t>
+      </w:r>
+      <w:r>
+        <w:t xml:space="preserve">tokens as </w:t>
+      </w:r>
+      <w:r>
+        <w:t xml:space="preserve">cookies, which is a common practice. </w:t>
+      </w:r>
+      <w:r>
+        <w:t xml:space="preserve">While </w:t>
+      </w:r>
+      <w:r>
+        <w:lastRenderedPageBreak/>
+        <w:t xml:space="preserve">implementing the register, login, and logout system, we </w:t>
+      </w:r>
+      <w:r>
+        <w:t>found</w:t>
+      </w:r>
+      <w:r>
+        <w:t xml:space="preserve"> that we </w:t>
+      </w:r>
+      <w:r>
+        <w:t>c</w:t>
+      </w:r>
+      <w:r>
+        <w:t xml:space="preserve">ould not use cookies </w:t>
+      </w:r>
+      <w:r>
+        <w:t>as we had planned</w:t>
+      </w:r>
+      <w:r>
+        <w:t>. This was due to Cross Origin Resource Sharing (CORS) security policies within the browser.</w:t>
+      </w:r>
+      <w:r>
+        <w:t xml:space="preserve"> </w:t>
+      </w:r>
+      <w:r>
+        <w:t>[</w:t>
+      </w:r>
+      <w:r>
+        <w:t xml:space="preserve"> </w:t>
+      </w:r>
+      <w:hyperlink r:id="rId6" w:history="1">
+        <w:r>
+          <w:rPr>
+            <w:rStyle w:val="Hyperlink"/>
+          </w:rPr>
+          <w:t>https://developer.mozilla.org/en-US/docs/Web/HTTP/CORS</w:t>
+        </w:r>
+      </w:hyperlink>
+      <w:r>
+        <w:t xml:space="preserve">] </w:t>
+      </w:r>
+      <w:r>
+        <w:t xml:space="preserve">Our browser extension front-end runs locally in a user’s browser, and its </w:t>
+      </w:r>
+      <w:r>
+        <w:rPr>
+          <w:i/>
+          <w:iCs/>
+        </w:rPr>
+        <w:t>fetch</w:t>
+      </w:r>
+      <w:r>
+        <w:t xml:space="preserve"> requests to the server are fundamentally cross-origin. Mozilla and other browsers prohibits CORS requests from accessing cookies. Instead, we authorized a custom HTTP Header in our preflight request, and had the Front End write its token there.</w:t>
+      </w:r>
+    </w:p>
+    <w:p>
+      <w:pPr>
+        <w:pStyle w:val="Heading3"/>
+      </w:pPr>
+      <w:r>
+        <w:t>Schema Changes</w:t>
+      </w:r>
+    </w:p>
+    <w:p>
+      <w:r>
+        <w:t>O</w:t>
+      </w:r>
+      <w:r>
+        <w:t>ur schema changes were minor, such as adding “NOT NULL</w:t>
+      </w:r>
+      <w:r>
+        <w:t>” and “DEFAULT” to various columns</w:t>
+      </w:r>
+      <w:r>
+        <w:t xml:space="preserve">, such as timestamps indicating a row’s creation. The primary key of the </w:t>
+      </w:r>
+      <w:proofErr w:type="spellStart"/>
+      <w:r>
+        <w:t>VoteRecords</w:t>
+      </w:r>
+      <w:proofErr w:type="spellEnd"/>
+      <w:r>
+        <w:t xml:space="preserve"> table had to be altered from being a composite primary key consisting of the comment ID and category to also including the user ID of the voter.</w:t>
+      </w:r>
+      <w:r>
+        <w:t xml:space="preserve"> In the </w:t>
+      </w:r>
+      <w:proofErr w:type="spellStart"/>
+      <w:r>
+        <w:t>PasswordResetCodes</w:t>
+      </w:r>
+      <w:proofErr w:type="spellEnd"/>
+      <w:r>
+        <w:t xml:space="preserve"> table, the code itself was made the primary key rather than a separate column, for simplicity. Some columns were renamed for consistency. For example, </w:t>
+      </w:r>
+      <w:proofErr w:type="spellStart"/>
+      <w:r>
+        <w:t>DomainBans.user</w:t>
+      </w:r>
+      <w:proofErr w:type="spellEnd"/>
+      <w:r>
+        <w:t xml:space="preserve"> was renamed to </w:t>
+      </w:r>
+      <w:proofErr w:type="spellStart"/>
+      <w:r>
+        <w:t>DomainBans.user_id</w:t>
+      </w:r>
+      <w:proofErr w:type="spellEnd"/>
+      <w:r>
+        <w:t xml:space="preserve"> and </w:t>
+      </w:r>
+      <w:proofErr w:type="spellStart"/>
+      <w:r>
+        <w:t>Comments.pathid</w:t>
+      </w:r>
+      <w:proofErr w:type="spellEnd"/>
+      <w:r>
+        <w:t xml:space="preserve"> was renamed to </w:t>
+      </w:r>
+      <w:proofErr w:type="spellStart"/>
+      <w:r>
+        <w:t>Comments.path_id</w:t>
+      </w:r>
+      <w:proofErr w:type="spellEnd"/>
+      <w:r>
+        <w:t xml:space="preserve">. </w:t>
+      </w:r>
+    </w:p>
+    <w:p>
+      <w:pPr>
+        <w:pStyle w:val="Heading3"/>
+      </w:pPr>
+      <w:r>
+        <w:t>Communication Entity Changes</w:t>
+      </w:r>
+    </w:p>
+    <w:p>
+      <w:r>
+        <w:t>M</w:t>
+      </w:r>
+      <w:r>
+        <w:t>any of our</w:t>
+      </w:r>
+      <w:r>
+        <w:t xml:space="preserve"> changes related to communication entities, which are shared types between the front and back end that describe the structure of the JSON strings that the front end and back end pass to each other. </w:t>
+      </w:r>
+    </w:p>
+    <w:p>
+      <w:r>
+        <w:t xml:space="preserve">The “Ban” structure sent to the server indicating a user to ban was changed from requiring a user ID to a username, to simplify the transformation of the front end form to the communication </w:t>
+      </w:r>
+      <w:r>
+        <w:lastRenderedPageBreak/>
+        <w:t xml:space="preserve">entity and </w:t>
+      </w:r>
+      <w:r>
+        <w:t xml:space="preserve">to </w:t>
+      </w:r>
+      <w:r>
+        <w:t xml:space="preserve">reduce database queries. It was also given a Boolean “ban” field, which can be false if the action is an unban.  </w:t>
+      </w:r>
+    </w:p>
+    <w:p>
+      <w:r>
+        <w:t xml:space="preserve">The fields </w:t>
+      </w:r>
+      <w:proofErr w:type="spellStart"/>
+      <w:r>
+        <w:t>Communication.Moderate</w:t>
+      </w:r>
+      <w:proofErr w:type="spellEnd"/>
+      <w:r>
+        <w:t xml:space="preserve"> and </w:t>
+      </w:r>
+      <w:proofErr w:type="spellStart"/>
+      <w:r>
+        <w:t>Communication.ReportID</w:t>
+      </w:r>
+      <w:proofErr w:type="spellEnd"/>
+      <w:r>
+        <w:t xml:space="preserve">, both of which reference an associated comment report by its 64-bit id, were changed from type int64 to a pointer to an int64. This allowed the use of “nil” values, in case the action was taken without an associated report. </w:t>
+      </w:r>
+    </w:p>
+    <w:p>
+      <w:r>
+        <w:t xml:space="preserve">We got rid of the </w:t>
+      </w:r>
+      <w:proofErr w:type="spellStart"/>
+      <w:r>
+        <w:t>PasswordResetCode</w:t>
+      </w:r>
+      <w:proofErr w:type="spellEnd"/>
+      <w:r>
+        <w:t xml:space="preserve"> client-server communication entity and combined its field into the </w:t>
+      </w:r>
+      <w:proofErr w:type="spellStart"/>
+      <w:r>
+        <w:t>SetNewPass</w:t>
+      </w:r>
+      <w:proofErr w:type="spellEnd"/>
+      <w:r>
+        <w:t xml:space="preserve"> entity, so that we wouldn’t need to maintain a state indicating user’s progression through the set new password process. Instead, they submit a new password at the same time they submit their code. This was done to simplify that pipeline.</w:t>
+      </w:r>
+    </w:p>
+    <w:p>
+      <w:r>
+        <w:t xml:space="preserve">We added a </w:t>
+      </w:r>
+      <w:proofErr w:type="spellStart"/>
+      <w:r>
+        <w:t>ProfileUpdateResponse</w:t>
+      </w:r>
+      <w:proofErr w:type="spellEnd"/>
+      <w:r>
+        <w:t xml:space="preserve"> entity </w:t>
+      </w:r>
+      <w:r>
+        <w:t>that is dispatched to a user whenever their profile is changed. We were able to use this one entity whenever they change their own profile, such as by changing their profile blurb, but also dispatch it to them when their information changes in some other way, such as if they have been granted moderator permissions.</w:t>
+      </w:r>
+    </w:p>
+    <w:p>
+      <w:r>
+        <w:t xml:space="preserve">We added a </w:t>
+      </w:r>
+      <w:proofErr w:type="spellStart"/>
+      <w:r>
+        <w:t>FullPage</w:t>
+      </w:r>
+      <w:proofErr w:type="spellEnd"/>
+      <w:r>
+        <w:t xml:space="preserve"> entity for responding to a user’s first request for comments for a page. It transmits all comments for that page as an array, as well as the Domain and Path of the page. This was always needed, and omitting it from the design document was an oversight.</w:t>
+      </w:r>
+    </w:p>
+    <w:p>
+      <w:r>
+        <w:t xml:space="preserve">We renamed </w:t>
+      </w:r>
+      <w:proofErr w:type="spellStart"/>
+      <w:r>
+        <w:t>ViewModRecords</w:t>
+      </w:r>
+      <w:proofErr w:type="spellEnd"/>
+      <w:r>
+        <w:t xml:space="preserve"> to </w:t>
+      </w:r>
+      <w:proofErr w:type="spellStart"/>
+      <w:r>
+        <w:t>ViewModActions</w:t>
+      </w:r>
+      <w:proofErr w:type="spellEnd"/>
+      <w:r>
+        <w:t xml:space="preserve"> and added several fields to </w:t>
+      </w:r>
+      <w:proofErr w:type="spellStart"/>
+      <w:r>
+        <w:t>ViewModActions</w:t>
+      </w:r>
+      <w:proofErr w:type="spellEnd"/>
+      <w:r>
+        <w:t xml:space="preserve"> to allow filtering on several dimensions. </w:t>
+      </w:r>
+      <w:proofErr w:type="spellStart"/>
+      <w:r>
+        <w:t>ForDomain</w:t>
+      </w:r>
+      <w:proofErr w:type="spellEnd"/>
+      <w:r>
+        <w:t xml:space="preserve"> filters for actions related to a particular domain, </w:t>
+      </w:r>
+      <w:proofErr w:type="spellStart"/>
+      <w:r>
+        <w:t>ByUser</w:t>
+      </w:r>
+      <w:proofErr w:type="spellEnd"/>
+      <w:r>
+        <w:t xml:space="preserve"> filters for actions performed by a user, and From and To allow the passing of a date range. These filters are only applied if they are not empty, so some or none of them can be applied. This was to make the viewing of mod records more useful, not just providing the moderator with every action ever taken every time.</w:t>
+      </w:r>
+    </w:p>
+    <w:p>
+      <w:pPr>
+        <w:pStyle w:val="Heading3"/>
+      </w:pPr>
+      <w:r>
+        <w:lastRenderedPageBreak/>
+        <w:t>Module Database Utilization</w:t>
+      </w:r>
+    </w:p>
+    <w:p>
+      <w:r>
+        <w:t>…</w:t>
+      </w:r>
+    </w:p>
+    <w:p>
+      <w:pPr>
+        <w:pStyle w:val="Heading2"/>
+      </w:pPr>
+      <w:r>
+        <w:t xml:space="preserve"> </w:t>
+      </w:r>
+      <w:r>
+        <w:t>Challenges During Implementation</w:t>
+      </w:r>
+    </w:p>
+    <w:p>
+      <w:pPr>
+        <w:pStyle w:val="Heading3"/>
+      </w:pPr>
+      <w:proofErr w:type="spellStart"/>
+      <w:r>
+        <w:t>Dockerizing</w:t>
+      </w:r>
+      <w:proofErr w:type="spellEnd"/>
+      <w:r>
+        <w:t xml:space="preserve"> the HTTP Server</w:t>
+      </w:r>
+    </w:p>
+    <w:p>
+      <w:r>
+        <w:t xml:space="preserve">When we first deployed to the cloud, we attempted to </w:t>
+      </w:r>
+      <w:r>
+        <w:t xml:space="preserve">install Go on our VPS and </w:t>
+      </w:r>
+      <w:r>
+        <w:t xml:space="preserve">run the HTTP Server as a regular </w:t>
+      </w:r>
+      <w:r>
+        <w:t>system</w:t>
+      </w:r>
+      <w:r>
+        <w:t xml:space="preserve"> process. This worked to an extent, but we </w:t>
+      </w:r>
+      <w:r>
+        <w:t xml:space="preserve">soon </w:t>
+      </w:r>
+      <w:r>
+        <w:t xml:space="preserve">realized that unless we ran it </w:t>
+      </w:r>
+      <w:proofErr w:type="spellStart"/>
+      <w:r>
+        <w:t>headlessly</w:t>
+      </w:r>
+      <w:proofErr w:type="spellEnd"/>
+      <w:r>
+        <w:t xml:space="preserve">, the process would terminate as soon as the SSH terminal attached to it was closed. Running </w:t>
+      </w:r>
+      <w:proofErr w:type="spellStart"/>
+      <w:r>
+        <w:t>headlessly</w:t>
+      </w:r>
+      <w:proofErr w:type="spellEnd"/>
+      <w:r>
+        <w:t xml:space="preserve"> was not entirely straightforward, so we decided to implement the HTTP Server as a docker container on our cloud server, since we were already using docker to run our database. This required creating a </w:t>
+      </w:r>
+      <w:proofErr w:type="spellStart"/>
+      <w:r>
+        <w:t>Dockerfile</w:t>
+      </w:r>
+      <w:proofErr w:type="spellEnd"/>
+      <w:r>
+        <w:t xml:space="preserve"> to build an image for our server and using docker network to connect our server to our database. We also had to implement some flags that the server binary could parse when it was run that would indicate whether it was running in docker or not, causing it to use the environment variables differently</w:t>
+      </w:r>
+      <w:r>
+        <w:t>. Th</w:t>
+      </w:r>
+      <w:r>
+        <w:t>ose flags</w:t>
+      </w:r>
+      <w:r>
+        <w:t xml:space="preserve"> allowed us to continue to test the server outside of docker as we iterated</w:t>
+      </w:r>
+      <w:r>
+        <w:t xml:space="preserve"> and were not running it within a container.</w:t>
+      </w:r>
+    </w:p>
+    <w:p>
+      <w:pPr>
+        <w:pStyle w:val="Heading3"/>
+      </w:pPr>
+      <w:r>
+        <w:t>Getting the URL</w:t>
+      </w:r>
+      <w:r>
+        <w:t>;</w:t>
+      </w:r>
+      <w:r>
+        <w:t xml:space="preserve"> </w:t>
+      </w:r>
+      <w:proofErr w:type="spellStart"/>
+      <w:r>
+        <w:t>browser.runtime.Port</w:t>
+      </w:r>
+      <w:proofErr w:type="spellEnd"/>
+    </w:p>
+    <w:p>
+      <w:r>
+        <w:t xml:space="preserve">The browser extension popup does not directly have access to the URL the user is </w:t>
+      </w:r>
+      <w:r>
+        <w:t xml:space="preserve">currently </w:t>
+      </w:r>
+      <w:r>
+        <w:t>viewing. To access the URL of the user’s current page, we needed to create two additional scripts, a background script [</w:t>
+      </w:r>
+      <w:r>
+        <w:t>https://developer.mozilla.org/en-US/docs/Mozilla/Add-ons/WebExtensions/Background_scripts</w:t>
+      </w:r>
+      <w:r>
+        <w:t>] and a content script [</w:t>
+      </w:r>
+      <w:r>
+        <w:t>https://developer.mozilla.org/en-US/docs/Mozilla/Add-ons/WebExtensions/Content_scripts</w:t>
+      </w:r>
+      <w:r>
+        <w:t>].</w:t>
+      </w:r>
+      <w:r>
+        <w:t xml:space="preserve"> The content script runs inside the page the user is viewing and is able to access the URL</w:t>
+      </w:r>
+      <w:r>
+        <w:t xml:space="preserve"> through </w:t>
+      </w:r>
+      <w:proofErr w:type="spellStart"/>
+      <w:r>
+        <w:rPr>
+          <w:i/>
+          <w:iCs/>
+        </w:rPr>
+        <w:t>window.location.href</w:t>
+      </w:r>
+      <w:proofErr w:type="spellEnd"/>
+      <w:r>
+        <w:t xml:space="preserve">. It cannot </w:t>
+      </w:r>
+      <w:r>
+        <w:lastRenderedPageBreak/>
+        <w:t>communicate to the popup part of the extension</w:t>
+      </w:r>
+      <w:r>
+        <w:t xml:space="preserve"> directly</w:t>
+      </w:r>
+      <w:r>
+        <w:t xml:space="preserve">, however. Instead, it sends that URL to a </w:t>
+      </w:r>
+      <w:proofErr w:type="spellStart"/>
+      <w:r>
+        <w:t>runtime.Port</w:t>
+      </w:r>
+      <w:proofErr w:type="spellEnd"/>
+      <w:r>
+        <w:t xml:space="preserve"> [</w:t>
+      </w:r>
+      <w:r>
+        <w:t>https://developer.mozilla.org/en-US/docs/Mozilla/Add-ons/WebExtensions/API/Runtime/Port</w:t>
+      </w:r>
+      <w:r>
+        <w:t>] that is connected to the background script. The background script is able to see the content script and the popup script and is able to pass the URL on to the popup script</w:t>
+      </w:r>
+      <w:r>
+        <w:t xml:space="preserve"> through a second </w:t>
+      </w:r>
+      <w:proofErr w:type="spellStart"/>
+      <w:r>
+        <w:t>runtime.Port</w:t>
+      </w:r>
+      <w:proofErr w:type="spellEnd"/>
+      <w:r>
+        <w:t>. The popup script</w:t>
+      </w:r>
+      <w:r>
+        <w:t xml:space="preserve"> receives </w:t>
+      </w:r>
+      <w:r>
+        <w:t>that URL and executes the fetch request to get the comment data from the server for the current page and display it.</w:t>
+      </w:r>
+      <w:r>
+        <w:t xml:space="preserve"> </w:t>
+      </w:r>
+      <w:r>
+        <w:t xml:space="preserve">We had to configure </w:t>
+      </w:r>
+      <w:proofErr w:type="spellStart"/>
+      <w:r>
+        <w:t>Vite</w:t>
+      </w:r>
+      <w:proofErr w:type="spellEnd"/>
+      <w:r>
+        <w:t xml:space="preserve"> [</w:t>
+      </w:r>
+      <w:r>
+        <w:t>https://vitejs.dev/</w:t>
+      </w:r>
+      <w:r>
+        <w:t>], our bundling tool, to produce these three scripts</w:t>
+      </w:r>
+      <w:r>
+        <w:t xml:space="preserve"> instead of one bundle</w:t>
+      </w:r>
+      <w:r>
+        <w:t xml:space="preserve">, </w:t>
+      </w:r>
+      <w:r>
+        <w:t xml:space="preserve">we had to alter our </w:t>
+      </w:r>
+      <w:proofErr w:type="spellStart"/>
+      <w:r>
+        <w:t>manifest.json</w:t>
+      </w:r>
+      <w:proofErr w:type="spellEnd"/>
+      <w:r>
+        <w:t xml:space="preserve"> </w:t>
+      </w:r>
+      <w:r>
+        <w:t>[</w:t>
+      </w:r>
+      <w:r>
+        <w:t>https://developer.mozilla.org/en-US/docs/Mozilla/Add-ons/WebExtensions/manifest.json</w:t>
+      </w:r>
+      <w:r>
+        <w:t xml:space="preserve">] </w:t>
+      </w:r>
+      <w:r>
+        <w:t xml:space="preserve">to tell Mozilla how to use them, </w:t>
+      </w:r>
+      <w:r>
+        <w:t>and we had to implement checks for the front end to see if it is in fact running in a browser</w:t>
+      </w:r>
+      <w:r>
+        <w:t xml:space="preserve">, so that we wouldn’t disable running the extension as a webpage, which is generally a faster iteration when testing new features. </w:t>
+      </w:r>
+    </w:p>
+    <w:p>
+      <w:pPr>
+        <w:pStyle w:val="Heading3"/>
+      </w:pPr>
+      <w:r>
+        <w:t xml:space="preserve">Debugging the </w:t>
+      </w:r>
+      <w:r>
+        <w:t>Extension</w:t>
+      </w:r>
+    </w:p>
+    <w:p>
+      <w:r>
+        <w:t>Extensions do not log messages to the browser console like regular webpages do. That renders all print statements (</w:t>
+      </w:r>
+      <w:r>
+        <w:rPr>
+          <w:i/>
+          <w:iCs/>
+        </w:rPr>
+        <w:t>console.log</w:t>
+      </w:r>
+      <w:r>
+        <w:t xml:space="preserve">) effectively useless and makes debugging more difficult. To get around this, we created a debug class that places text directly on the DOM as a fixed-position overlay. We set an environment variable that indicates whether the extension is in debug mode or not. If it is, the global </w:t>
+      </w:r>
+      <w:r>
+        <w:rPr>
+          <w:i/>
+          <w:iCs/>
+        </w:rPr>
+        <w:t>console.log</w:t>
+      </w:r>
+      <w:r>
+        <w:t xml:space="preserve"> is rerouted to our </w:t>
+      </w:r>
+      <w:r>
+        <w:rPr>
+          <w:i/>
+          <w:iCs/>
+        </w:rPr>
+        <w:t>debug.log</w:t>
+      </w:r>
+      <w:r>
+        <w:t xml:space="preserve">, and all our printed messages show on a clearable transparent overlay atop the extension popup content. This was particularly important when implementing the content and background scripts. </w:t>
+      </w:r>
+    </w:p>
+    <w:p>
+      <w:pPr>
+        <w:pStyle w:val="Heading3"/>
+      </w:pPr>
+      <w:r>
+        <w:t>Testing</w:t>
+      </w:r>
+    </w:p>
+    <w:p>
+      <w:r>
+        <w:lastRenderedPageBreak/>
+        <w:t xml:space="preserve">We wanted to </w:t>
+      </w:r>
+      <w:r>
+        <w:t>thoroughly unit test every component, but with a huge list of features, a tight deadline, and a small team, we were not able to write the number of unit tests and benchmarks we had hoped for. Building tests is involved for both servers and for webpages.</w:t>
+      </w:r>
+    </w:p>
+    <w:p>
+      <w:r>
+        <w:t xml:space="preserve">Thoroughly testing servers require simulating HTTP Requests and HTTP Responses. While Go does provide an </w:t>
+      </w:r>
+      <w:proofErr w:type="spellStart"/>
+      <w:r>
+        <w:t>httptest</w:t>
+      </w:r>
+      <w:proofErr w:type="spellEnd"/>
+      <w:r>
+        <w:t xml:space="preserve"> framework that allows the use of faked response writers, there are two primary issues that made it too involved to implement prior to the alpha release. First, the effect of a request is dependent on a user’s access level, such as whether they are logged in, so we would have had to log in a user prior to most tests and save the token. Secondly, most of the effects of a request result in changes to the database, so we would have had to implement the rebuilding of a test database that mirrored our regular database. While we did implement the creation of a test database, we did not have the time to write unit tests for each of the API endpoints. We were able to write tests for other components of the server, such as the </w:t>
+      </w:r>
+      <w:proofErr w:type="spellStart"/>
+      <w:r>
+        <w:t>ExtractPathParts</w:t>
+      </w:r>
+      <w:proofErr w:type="spellEnd"/>
+      <w:r>
+        <w:t xml:space="preserve"> function that uses a Regular Expression</w:t>
+      </w:r>
+      <w:r>
+        <w:t xml:space="preserve"> [</w:t>
+      </w:r>
+      <w:r>
+        <w:t>https://pkg.go.dev/regexp</w:t>
+      </w:r>
+      <w:r>
+        <w:t>]</w:t>
+      </w:r>
+      <w:r>
+        <w:t xml:space="preserve"> to extract the domain and path from an URL.</w:t>
+      </w:r>
+    </w:p>
+    <w:p>
+      <w:r>
+        <w:t xml:space="preserve">On the Front End, </w:t>
+      </w:r>
+      <w:r>
+        <w:t xml:space="preserve">tests require simulating a DOM environment. </w:t>
+      </w:r>
+      <w:r>
+        <w:t>….</w:t>
+      </w:r>
+    </w:p>
     <w:p/>
     <w:p>
-      <w:pPr>
-        <w:pStyle w:val="ListParagraph"/>
-        <w:numPr>
-          <w:ilvl w:val="0"/>
-          <w:numId w:val="2"/>
-        </w:numPr>
-      </w:pPr>
-      <w:r>
-        <w:t>Project Overview</w:t>
-      </w:r>
-    </w:p>
-    <w:p>
-      <w:r>
-        <w:t xml:space="preserve">Comment Anywhere is a web service that allows users to submit </w:t>
-      </w:r>
-      <w:r>
-        <w:t xml:space="preserve">to </w:t>
-      </w:r>
-      <w:r>
-        <w:t xml:space="preserve">and view </w:t>
-      </w:r>
-      <w:r>
-        <w:t xml:space="preserve">a unique </w:t>
-      </w:r>
-      <w:r>
-        <w:t>comment</w:t>
-      </w:r>
-      <w:r>
-        <w:t xml:space="preserve"> section for</w:t>
-      </w:r>
-      <w:r>
-        <w:t xml:space="preserve"> on any webpage on the Internet. Comments are viewed, posted, and interacted with via the Front End, which is a downloadable browser extension for Mozilla Firefox. </w:t>
-      </w:r>
-      <w:r>
-        <w:t>The Back End stores data, provides that data to users, and v</w:t>
-      </w:r>
-      <w:r>
-        <w:rPr>
-          <w:color w:val="FF0000"/>
-        </w:rPr>
-        <w:t>alidates that users have permission to retrieve given data or submit given new data.</w:t>
-      </w:r>
-    </w:p>
-    <w:p>
-      <w:pPr>
-        <w:pStyle w:val="ListParagraph"/>
-        <w:numPr>
-          <w:ilvl w:val="0"/>
-          <w:numId w:val="1"/>
-        </w:numPr>
-      </w:pPr>
-      <w:r>
-        <w:t>Motivation</w:t>
-      </w:r>
-      <w:r>
-        <w:t xml:space="preserve">, Core Difference from Existing Comment </w:t>
-      </w:r>
-      <w:r>
-        <w:t>Providers</w:t>
-      </w:r>
-    </w:p>
-    <w:p>
-      <w:r>
-        <w:t xml:space="preserve">Internet denizens have long found ways to have vibrant communications about a wide variety of content. In the past, more websites supported these conversations through comment sections, but many have shuttered their comment sections in recent years. </w:t>
-      </w:r>
-      <w:r>
-        <w:t xml:space="preserve">[Medium-Why websites closing comments…] </w:t>
-      </w:r>
-      <w:r>
-        <w:t xml:space="preserve">Instead, the avenues of discourse have become social media sites such as </w:t>
-      </w:r>
-      <w:r>
-        <w:t xml:space="preserve">Twitter, </w:t>
-      </w:r>
-      <w:r>
-        <w:t xml:space="preserve">Facebook, </w:t>
-      </w:r>
-      <w:proofErr w:type="gramStart"/>
-      <w:r>
-        <w:t>Reddit,,</w:t>
-      </w:r>
-      <w:proofErr w:type="gramEnd"/>
-      <w:r>
-        <w:t xml:space="preserve"> and bulletin board style forums, decoupling the conversation from the content itself. </w:t>
-      </w:r>
-    </w:p>
-    <w:p>
-      <w:r>
-        <w:tab/>
-        <w:t xml:space="preserve">While these sites </w:t>
-      </w:r>
-      <w:r>
-        <w:t xml:space="preserve">may </w:t>
-      </w:r>
-      <w:r>
-        <w:t xml:space="preserve">have a higher quantity of overall content than a given news site, they lend themselves to agendas and one-size-fits-all moderation policies while, at the same time, fragmenting the conversation and diluting information available to viewers of the core content. </w:t>
-      </w:r>
-      <w:r>
-        <w:t xml:space="preserve">The conversation about a given point of interest on the internet becomes dispersed </w:t>
-      </w:r>
+      <w:r>
+        <w:t>Use of software engineering principles</w:t>
+      </w:r>
+    </w:p>
+    <w:p>
+      <w:r>
+        <w:t>User’s manual; usage, etc.</w:t>
+      </w:r>
+    </w:p>
+    <w:p/>
+    <w:p>
       <w:r>
         <w:lastRenderedPageBreak/>
-        <w:t xml:space="preserve">amongst any number of social media posts, thereby burying </w:t>
-      </w:r>
-      <w:r>
-        <w:t xml:space="preserve">much </w:t>
-      </w:r>
-      <w:r>
-        <w:t xml:space="preserve">valuable information and well formulated alternate views. </w:t>
-      </w:r>
-    </w:p>
-    <w:p>
-      <w:r>
-        <w:tab/>
-        <w:t>There is a usefulness and market desire to see comment sections closely coupled with the content, that will follow the content wherever it goes. Comment Anywhere achieves this by permanently tying a comment section with a given URL and making those comments available immediately to users as they browse the web through a browser extension. A unique comment section is available to every unique domain and path combination on the internet, allowing users to offer feedback and insights on under-commented areas of the internet, such as government and business websites.</w:t>
-      </w:r>
-    </w:p>
-    <w:p>
-      <w:pPr>
-        <w:pStyle w:val="ListParagraph"/>
-        <w:numPr>
-          <w:ilvl w:val="0"/>
-          <w:numId w:val="1"/>
-        </w:numPr>
-      </w:pPr>
-      <w:r>
-        <w:t>Other Differences from Existing Comment Providers</w:t>
-      </w:r>
-    </w:p>
-    <w:p>
-      <w:pPr>
-        <w:ind w:firstLine="360"/>
-      </w:pPr>
-      <w:r>
-        <w:t>There are a few other features, besides permanent, content-tied comment sections that make Comment Anywhere unique. First, posts have three dimensions of ratings; “funny”, “factual”, and “agree”, allowing users to sort on several dimensions that they are interested in. Other comment sections have only one dimension of rating (</w:t>
-      </w:r>
-      <w:proofErr w:type="gramStart"/>
-      <w:r>
-        <w:t>e.g.</w:t>
-      </w:r>
-      <w:proofErr w:type="gramEnd"/>
-      <w:r>
-        <w:t xml:space="preserve"> Reddit, Twitter) or limit sorting options. (Facebook) Comment Anywhere also has the notion of Domain Moderators, users with privileges to moderate comments, but only for a specific domain. This allows us to create and enforce tailored moderation policies with respect to comments posted on a particular domain, when necessary, without having to apply those moderation policies universally across the website. </w:t>
-      </w:r>
-    </w:p>
-    <w:p>
-      <w:pPr>
-        <w:pStyle w:val="ListParagraph"/>
-        <w:numPr>
-          <w:ilvl w:val="0"/>
-          <w:numId w:val="1"/>
-        </w:numPr>
-      </w:pPr>
-      <w:r>
-        <w:t>Social Implications</w:t>
-      </w:r>
-    </w:p>
-    <w:p>
-      <w:r>
-        <w:t xml:space="preserve">At their best, comments are a forum for lively debate of the issues reported on or expressed in a piece, as well as a source for personal experiences and further information related to the content. </w:t>
-      </w:r>
-      <w:r>
-        <w:lastRenderedPageBreak/>
-        <w:t xml:space="preserve">The idea that information should be freely accessible runs deep within the ideology of the internet, and the notion that speech should be free is central to the values of this nation. </w:t>
-      </w:r>
-      <w:r>
-        <w:t xml:space="preserve">Comment Anywhere </w:t>
-      </w:r>
-      <w:proofErr w:type="gramStart"/>
-      <w:r>
-        <w:t>can  provide</w:t>
-      </w:r>
-      <w:proofErr w:type="gramEnd"/>
-      <w:r>
-        <w:t xml:space="preserve"> voice to alternate and silenced opinions that challenge entrenched agendas across the world, facilitating the speaking of truth to power and enabling societal change.</w:t>
-      </w:r>
-    </w:p>
-    <w:p/>
-    <w:p/>
-    <w:p>
-      <w:r>
-        <w:t>System Block Diagram</w:t>
-      </w:r>
-    </w:p>
-    <w:p>
-      <w:r>
-        <w:t>Implementation Details</w:t>
-      </w:r>
-    </w:p>
-    <w:p>
-      <w:pPr>
-        <w:pStyle w:val="ListParagraph"/>
-        <w:numPr>
-          <w:ilvl w:val="0"/>
-          <w:numId w:val="1"/>
-        </w:numPr>
-      </w:pPr>
-      <w:r>
-        <w:t>Difference from Design</w:t>
-      </w:r>
-    </w:p>
-    <w:p>
-      <w:pPr>
-        <w:pStyle w:val="ListParagraph"/>
-        <w:numPr>
-          <w:ilvl w:val="0"/>
-          <w:numId w:val="1"/>
-        </w:numPr>
-      </w:pPr>
-      <w:r>
-        <w:t>Challenges during Implementation</w:t>
-      </w:r>
-    </w:p>
-    <w:p>
-      <w:r>
-        <w:t>Use of software engineering principles</w:t>
-      </w:r>
-    </w:p>
-    <w:p>
-      <w:r>
-        <w:t>User’s manual; usage, etc.</w:t>
-      </w:r>
-    </w:p>
-    <w:p>
-      <w:r>
         <w:t>References</w:t>
       </w:r>
       <w:r>
         <w:br/>
       </w:r>
-      <w:hyperlink r:id="rId5" w:history="1">
+      <w:hyperlink r:id="rId7" w:history="1">
         <w:r>
           <w:rPr>
             <w:rStyle w:val="Hyperlink"/>
@@ -265,17 +914,6 @@
     <w:p>
       <w:r>
         <w:t>Appendix: Team Details and Individual Contributions</w:t>
-      </w:r>
-    </w:p>
-    <w:p>
-      <w:r>
-        <w:t>Appendix: Writing Center report</w:t>
-      </w:r>
-    </w:p>
-    <w:p>
-      <w:r>
-        <w:lastRenderedPageBreak/>
-        <w:t>Appendix: Code listing</w:t>
       </w:r>
     </w:p>
     <w:p>
@@ -928,6 +1566,60 @@
     <w:qFormat/>
     <w:rsid w:val="008A2FA1"/>
   </w:style>
+  <w:style w:type="paragraph" w:styleId="Heading1">
+    <w:name w:val="heading 1"/>
+    <w:basedOn w:val="Normal"/>
+    <w:next w:val="Normal"/>
+    <w:link w:val="Heading1Char"/>
+    <w:uiPriority w:val="9"/>
+    <w:qFormat/>
+    <w:rsid w:val="00773A96"/>
+    <w:pPr>
+      <w:ind w:left="720"/>
+      <w:outlineLvl w:val="0"/>
+    </w:pPr>
+    <w:rPr>
+      <w:b/>
+      <w:bCs/>
+      <w:sz w:val="52"/>
+      <w:szCs w:val="52"/>
+    </w:rPr>
+  </w:style>
+  <w:style w:type="paragraph" w:styleId="Heading2">
+    <w:name w:val="heading 2"/>
+    <w:basedOn w:val="Heading1"/>
+    <w:next w:val="Normal"/>
+    <w:link w:val="Heading2Char"/>
+    <w:uiPriority w:val="9"/>
+    <w:unhideWhenUsed/>
+    <w:qFormat/>
+    <w:rsid w:val="009324B0"/>
+    <w:pPr>
+      <w:outlineLvl w:val="1"/>
+    </w:pPr>
+    <w:rPr>
+      <w:sz w:val="28"/>
+      <w:szCs w:val="28"/>
+    </w:rPr>
+  </w:style>
+  <w:style w:type="paragraph" w:styleId="Heading3">
+    <w:name w:val="heading 3"/>
+    <w:basedOn w:val="Normal"/>
+    <w:next w:val="Normal"/>
+    <w:link w:val="Heading3Char"/>
+    <w:uiPriority w:val="9"/>
+    <w:unhideWhenUsed/>
+    <w:qFormat/>
+    <w:rsid w:val="008D4D80"/>
+    <w:pPr>
+      <w:ind w:left="720"/>
+      <w:outlineLvl w:val="2"/>
+    </w:pPr>
+    <w:rPr>
+      <w:b/>
+      <w:bCs/>
+    </w:rPr>
+  </w:style>
   <w:style w:type="character" w:default="1" w:styleId="DefaultParagraphFont">
     <w:name w:val="Default Paragraph Font"/>
     <w:uiPriority w:val="1"/>
@@ -987,6 +1679,43 @@
     <w:rPr>
       <w:color w:val="605E5C"/>
       <w:shd w:val="clear" w:color="auto" w:fill="E1DFDD"/>
+    </w:rPr>
+  </w:style>
+  <w:style w:type="character" w:customStyle="1" w:styleId="Heading1Char">
+    <w:name w:val="Heading 1 Char"/>
+    <w:basedOn w:val="DefaultParagraphFont"/>
+    <w:link w:val="Heading1"/>
+    <w:uiPriority w:val="9"/>
+    <w:rsid w:val="00773A96"/>
+    <w:rPr>
+      <w:b/>
+      <w:bCs/>
+      <w:sz w:val="52"/>
+      <w:szCs w:val="52"/>
+    </w:rPr>
+  </w:style>
+  <w:style w:type="character" w:customStyle="1" w:styleId="Heading2Char">
+    <w:name w:val="Heading 2 Char"/>
+    <w:basedOn w:val="DefaultParagraphFont"/>
+    <w:link w:val="Heading2"/>
+    <w:uiPriority w:val="9"/>
+    <w:rsid w:val="009324B0"/>
+    <w:rPr>
+      <w:b/>
+      <w:bCs/>
+      <w:sz w:val="28"/>
+      <w:szCs w:val="28"/>
+    </w:rPr>
+  </w:style>
+  <w:style w:type="character" w:customStyle="1" w:styleId="Heading3Char">
+    <w:name w:val="Heading 3 Char"/>
+    <w:basedOn w:val="DefaultParagraphFont"/>
+    <w:link w:val="Heading3"/>
+    <w:uiPriority w:val="9"/>
+    <w:rsid w:val="008D4D80"/>
+    <w:rPr>
+      <w:b/>
+      <w:bCs/>
     </w:rPr>
   </w:style>
 </w:styles>
@@ -1285,4 +2014,16 @@
     </a:ext>
   </a:extLst>
 </a:theme>
+</file>
+
+<file path=customXml/item1.xml><?xml version="1.0" encoding="utf-8"?>
+<b:Sources xmlns:b="http://schemas.openxmlformats.org/officeDocument/2006/bibliography" xmlns="http://schemas.openxmlformats.org/officeDocument/2006/bibliography" SelectedStyle="\APASixthEditionOfficeOnline.xsl" StyleName="APA" Version="6"/>
+</file>
+
+<file path=customXml/itemProps1.xml><?xml version="1.0" encoding="utf-8"?>
+<ds:datastoreItem xmlns:ds="http://schemas.openxmlformats.org/officeDocument/2006/customXml" ds:itemID="{B5006EC7-A3E5-4904-A455-B7CB6E6E791F}">
+  <ds:schemaRefs>
+    <ds:schemaRef ds:uri="http://schemas.openxmlformats.org/officeDocument/2006/bibliography"/>
+  </ds:schemaRefs>
+</ds:datastoreItem>
 </file>
</xml_diff>